<commit_message>
Update on 07 Feb 2025 at 17:42
</commit_message>
<xml_diff>
--- a/00_index.docx
+++ b/00_index.docx
@@ -2,9 +2,14 @@
 <file path=word/document.xml><?xml version="1.0" encoding="utf-8"?>
 <w:document xmlns:wpc="http://schemas.microsoft.com/office/word/2010/wordprocessingCanvas" xmlns:cx="http://schemas.microsoft.com/office/drawing/2014/chartex" xmlns:cx1="http://schemas.microsoft.com/office/drawing/2015/9/8/chartex" xmlns:cx2="http://schemas.microsoft.com/office/drawing/2015/10/21/chartex" xmlns:cx3="http://schemas.microsoft.com/office/drawing/2016/5/9/chartex" xmlns:cx4="http://schemas.microsoft.com/office/drawing/2016/5/10/chartex" xmlns:cx5="http://schemas.microsoft.com/office/drawing/2016/5/11/chartex" xmlns:cx6="http://schemas.microsoft.com/office/drawing/2016/5/12/chartex" xmlns:cx7="http://schemas.microsoft.com/office/drawing/2016/5/13/chartex" xmlns:cx8="http://schemas.microsoft.com/office/drawing/2016/5/14/chartex" xmlns:mc="http://schemas.openxmlformats.org/markup-compatibility/2006" xmlns:aink="http://schemas.microsoft.com/office/drawing/2016/ink" xmlns:am3d="http://schemas.microsoft.com/office/drawing/2017/model3d" xmlns:o="urn:schemas-microsoft-com:office:office" xmlns:oel="http://schemas.microsoft.com/office/2019/extlst" xmlns:r="http://schemas.openxmlformats.org/officeDocument/2006/relationships" xmlns:m="http://schemas.openxmlformats.org/officeDocument/2006/math" xmlns:v="urn:schemas-microsoft-com:vml" xmlns:wp14="http://schemas.microsoft.com/office/word/2010/wordprocessingDrawing" xmlns:wp="http://schemas.openxmlformats.org/drawingml/2006/wordprocessingDrawing" xmlns:w10="urn:schemas-microsoft-com:office:word" xmlns:w="http://schemas.openxmlformats.org/wordprocessingml/2006/main" xmlns:w14="http://schemas.microsoft.com/office/word/2010/wordml" xmlns:w15="http://schemas.microsoft.com/office/word/2012/wordml" xmlns:w16cex="http://schemas.microsoft.com/office/word/2018/wordml/cex" xmlns:w16cid="http://schemas.microsoft.com/office/word/2016/wordml/cid" xmlns:w16="http://schemas.microsoft.com/office/word/2018/wordml" xmlns:w16sdtdh="http://schemas.microsoft.com/office/word/2020/wordml/sdtdatahash" xmlns:w16se="http://schemas.microsoft.com/office/word/2015/wordml/symex" xmlns:wpg="http://schemas.microsoft.com/office/word/2010/wordprocessingGroup" xmlns:wpi="http://schemas.microsoft.com/office/word/2010/wordprocessingInk" xmlns:wne="http://schemas.microsoft.com/office/word/2006/wordml" xmlns:wps="http://schemas.microsoft.com/office/word/2010/wordprocessingShape" mc:Ignorable="w14 w15 w16se w16cid w16 w16cex w16sdtdh wp14">
   <w:body>
-    <w:p/>
+    <w:p>
+      <w:r>
+        <w:rPr/>
+        <w:t>Test 10.</w:t>
+      </w:r>
+    </w:p>
     <w:sectPr>
-      <w:pgSz w:w="11900" w:h="16840" w:code="9"/>
+      <w:pgSz w:w="11900" w:h="16840" w:orient="portrait" w:code="9"/>
       <w:pgMar w:top="1701" w:right="1797" w:bottom="539" w:left="1797" w:header="720" w:footer="720" w:gutter="0"/>
       <w:pgNumType w:fmt="lowerRoman" w:start="1" w:chapSep="emDash"/>
       <w:cols w:space="720"/>
@@ -158,7 +163,7 @@
         <w:ind w:left="720" w:hanging="360"/>
       </w:pPr>
       <w:rPr>
-        <w:rFonts w:ascii="Verdana" w:eastAsia="Verdana" w:hAnsi="Verdana" w:cs="Verdana"/>
+        <w:rFonts w:ascii="Verdana" w:hAnsi="Verdana" w:eastAsia="Verdana" w:cs="Verdana"/>
         <w:sz w:val="18"/>
         <w:szCs w:val="18"/>
       </w:rPr>
@@ -679,7 +684,7 @@
   <w:docDefaults>
     <w:rPrDefault>
       <w:rPr>
-        <w:rFonts w:ascii="Arial" w:eastAsia="Arial" w:hAnsi="Arial" w:cs="Arial"/>
+        <w:rFonts w:ascii="Arial" w:hAnsi="Arial" w:eastAsia="Arial" w:cs="Arial"/>
         <w:sz w:val="22"/>
         <w:szCs w:val="22"/>
         <w:lang w:val="en-GB" w:eastAsia="en-US" w:bidi="ar-SA"/>
@@ -694,14 +699,14 @@
   <w:latentStyles w:defLockedState="0" w:defUIPriority="99" w:defSemiHidden="0" w:defUnhideWhenUsed="0" w:defQFormat="0" w:count="376">
     <w:lsdException w:name="Normal" w:uiPriority="0" w:qFormat="1"/>
     <w:lsdException w:name="heading 1" w:uiPriority="9" w:qFormat="1"/>
-    <w:lsdException w:name="heading 2" w:semiHidden="1" w:uiPriority="9" w:unhideWhenUsed="1" w:qFormat="1"/>
-    <w:lsdException w:name="heading 3" w:semiHidden="1" w:uiPriority="9" w:unhideWhenUsed="1" w:qFormat="1"/>
-    <w:lsdException w:name="heading 4" w:semiHidden="1" w:uiPriority="9" w:unhideWhenUsed="1" w:qFormat="1"/>
-    <w:lsdException w:name="heading 5" w:semiHidden="1" w:uiPriority="9" w:unhideWhenUsed="1" w:qFormat="1"/>
-    <w:lsdException w:name="heading 6" w:semiHidden="1" w:uiPriority="9" w:unhideWhenUsed="1" w:qFormat="1"/>
-    <w:lsdException w:name="heading 7" w:semiHidden="1" w:uiPriority="9" w:unhideWhenUsed="1" w:qFormat="1"/>
-    <w:lsdException w:name="heading 8" w:semiHidden="1" w:uiPriority="9" w:unhideWhenUsed="1" w:qFormat="1"/>
-    <w:lsdException w:name="heading 9" w:semiHidden="1" w:uiPriority="9" w:unhideWhenUsed="1" w:qFormat="1"/>
+    <w:lsdException w:name="heading 2" w:uiPriority="9" w:semiHidden="1" w:unhideWhenUsed="1" w:qFormat="1"/>
+    <w:lsdException w:name="heading 3" w:uiPriority="9" w:semiHidden="1" w:unhideWhenUsed="1" w:qFormat="1"/>
+    <w:lsdException w:name="heading 4" w:uiPriority="9" w:semiHidden="1" w:unhideWhenUsed="1" w:qFormat="1"/>
+    <w:lsdException w:name="heading 5" w:uiPriority="9" w:semiHidden="1" w:unhideWhenUsed="1" w:qFormat="1"/>
+    <w:lsdException w:name="heading 6" w:uiPriority="9" w:semiHidden="1" w:unhideWhenUsed="1" w:qFormat="1"/>
+    <w:lsdException w:name="heading 7" w:uiPriority="9" w:semiHidden="1" w:unhideWhenUsed="1" w:qFormat="1"/>
+    <w:lsdException w:name="heading 8" w:uiPriority="9" w:semiHidden="1" w:unhideWhenUsed="1" w:qFormat="1"/>
+    <w:lsdException w:name="heading 9" w:uiPriority="9" w:semiHidden="1" w:unhideWhenUsed="1" w:qFormat="1"/>
     <w:lsdException w:name="index 1" w:semiHidden="1" w:unhideWhenUsed="1"/>
     <w:lsdException w:name="index 2" w:semiHidden="1" w:unhideWhenUsed="1"/>
     <w:lsdException w:name="index 3" w:semiHidden="1" w:unhideWhenUsed="1"/>
@@ -711,26 +716,26 @@
     <w:lsdException w:name="index 7" w:semiHidden="1" w:unhideWhenUsed="1"/>
     <w:lsdException w:name="index 8" w:semiHidden="1" w:unhideWhenUsed="1"/>
     <w:lsdException w:name="index 9" w:semiHidden="1" w:unhideWhenUsed="1"/>
-    <w:lsdException w:name="toc 1" w:semiHidden="1" w:uiPriority="39" w:unhideWhenUsed="1"/>
-    <w:lsdException w:name="toc 2" w:semiHidden="1" w:uiPriority="39" w:unhideWhenUsed="1"/>
-    <w:lsdException w:name="toc 3" w:semiHidden="1" w:uiPriority="39" w:unhideWhenUsed="1"/>
-    <w:lsdException w:name="toc 4" w:semiHidden="1" w:uiPriority="39" w:unhideWhenUsed="1"/>
-    <w:lsdException w:name="toc 5" w:semiHidden="1" w:uiPriority="39" w:unhideWhenUsed="1"/>
-    <w:lsdException w:name="toc 6" w:semiHidden="1" w:uiPriority="39" w:unhideWhenUsed="1"/>
-    <w:lsdException w:name="toc 7" w:semiHidden="1" w:uiPriority="39" w:unhideWhenUsed="1"/>
-    <w:lsdException w:name="toc 8" w:semiHidden="1" w:uiPriority="39" w:unhideWhenUsed="1"/>
-    <w:lsdException w:name="toc 9" w:semiHidden="1" w:uiPriority="39" w:unhideWhenUsed="1"/>
+    <w:lsdException w:name="toc 1" w:uiPriority="39" w:semiHidden="1" w:unhideWhenUsed="1"/>
+    <w:lsdException w:name="toc 2" w:uiPriority="39" w:semiHidden="1" w:unhideWhenUsed="1"/>
+    <w:lsdException w:name="toc 3" w:uiPriority="39" w:semiHidden="1" w:unhideWhenUsed="1"/>
+    <w:lsdException w:name="toc 4" w:uiPriority="39" w:semiHidden="1" w:unhideWhenUsed="1"/>
+    <w:lsdException w:name="toc 5" w:uiPriority="39" w:semiHidden="1" w:unhideWhenUsed="1"/>
+    <w:lsdException w:name="toc 6" w:uiPriority="39" w:semiHidden="1" w:unhideWhenUsed="1"/>
+    <w:lsdException w:name="toc 7" w:uiPriority="39" w:semiHidden="1" w:unhideWhenUsed="1"/>
+    <w:lsdException w:name="toc 8" w:uiPriority="39" w:semiHidden="1" w:unhideWhenUsed="1"/>
+    <w:lsdException w:name="toc 9" w:uiPriority="39" w:semiHidden="1" w:unhideWhenUsed="1"/>
     <w:lsdException w:name="Normal Indent" w:semiHidden="1" w:unhideWhenUsed="1"/>
     <w:lsdException w:name="footnote text" w:semiHidden="1" w:unhideWhenUsed="1"/>
     <w:lsdException w:name="annotation text" w:semiHidden="1" w:unhideWhenUsed="1"/>
     <w:lsdException w:name="header" w:semiHidden="1" w:unhideWhenUsed="1"/>
     <w:lsdException w:name="footer" w:semiHidden="1" w:unhideWhenUsed="1"/>
     <w:lsdException w:name="index heading" w:semiHidden="1" w:unhideWhenUsed="1"/>
-    <w:lsdException w:name="caption" w:semiHidden="1" w:uiPriority="35" w:unhideWhenUsed="1" w:qFormat="1"/>
+    <w:lsdException w:name="caption" w:uiPriority="35" w:semiHidden="1" w:unhideWhenUsed="1" w:qFormat="1"/>
     <w:lsdException w:name="table of figures" w:semiHidden="1" w:unhideWhenUsed="1"/>
     <w:lsdException w:name="envelope address" w:semiHidden="1" w:unhideWhenUsed="1"/>
     <w:lsdException w:name="envelope return" w:semiHidden="1" w:unhideWhenUsed="1"/>
-    <w:lsdException w:name="footnote reference" w:semiHidden="1" w:uiPriority="0" w:unhideWhenUsed="1"/>
+    <w:lsdException w:name="footnote reference" w:uiPriority="0" w:semiHidden="1" w:unhideWhenUsed="1"/>
     <w:lsdException w:name="annotation reference" w:semiHidden="1" w:unhideWhenUsed="1"/>
     <w:lsdException w:name="line number" w:semiHidden="1" w:unhideWhenUsed="1"/>
     <w:lsdException w:name="page number" w:semiHidden="1" w:unhideWhenUsed="1"/>
@@ -757,7 +762,7 @@
     <w:lsdException w:name="Title" w:uiPriority="10" w:qFormat="1"/>
     <w:lsdException w:name="Closing" w:semiHidden="1" w:unhideWhenUsed="1"/>
     <w:lsdException w:name="Signature" w:semiHidden="1" w:unhideWhenUsed="1"/>
-    <w:lsdException w:name="Default Paragraph Font" w:semiHidden="1" w:uiPriority="1" w:unhideWhenUsed="1"/>
+    <w:lsdException w:name="Default Paragraph Font" w:uiPriority="1" w:semiHidden="1" w:unhideWhenUsed="1"/>
     <w:lsdException w:name="Body Text" w:semiHidden="1" w:unhideWhenUsed="1"/>
     <w:lsdException w:name="Body Text Indent" w:semiHidden="1" w:unhideWhenUsed="1"/>
     <w:lsdException w:name="List Continue" w:semiHidden="1" w:unhideWhenUsed="1"/>
@@ -957,8 +962,8 @@
     <w:lsdException w:name="Subtle Reference" w:uiPriority="31" w:qFormat="1"/>
     <w:lsdException w:name="Intense Reference" w:uiPriority="32" w:qFormat="1"/>
     <w:lsdException w:name="Book Title" w:uiPriority="33" w:qFormat="1"/>
-    <w:lsdException w:name="Bibliography" w:semiHidden="1" w:uiPriority="37" w:unhideWhenUsed="1"/>
-    <w:lsdException w:name="TOC Heading" w:semiHidden="1" w:uiPriority="39" w:unhideWhenUsed="1" w:qFormat="1"/>
+    <w:lsdException w:name="Bibliography" w:uiPriority="37" w:semiHidden="1" w:unhideWhenUsed="1"/>
+    <w:lsdException w:name="TOC Heading" w:uiPriority="39" w:semiHidden="1" w:unhideWhenUsed="1" w:qFormat="1"/>
     <w:lsdException w:name="Plain Table 1" w:uiPriority="41"/>
     <w:lsdException w:name="Plain Table 2" w:uiPriority="42"/>
     <w:lsdException w:name="Plain Table 3" w:uiPriority="43"/>
@@ -1069,7 +1074,7 @@
     <w:lsdException w:name="Unresolved Mention" w:semiHidden="1" w:unhideWhenUsed="1"/>
     <w:lsdException w:name="Smart Link" w:semiHidden="1" w:unhideWhenUsed="1"/>
   </w:latentStyles>
-  <w:style w:type="paragraph" w:default="1" w:styleId="Normal">
+  <w:style w:type="paragraph" w:styleId="Normal" w:default="1">
     <w:name w:val="Normal"/>
     <w:qFormat/>
   </w:style>
@@ -1185,13 +1190,13 @@
       <w:color w:val="666666"/>
     </w:rPr>
   </w:style>
-  <w:style w:type="character" w:default="1" w:styleId="DefaultParagraphFont">
+  <w:style w:type="character" w:styleId="DefaultParagraphFont" w:default="1">
     <w:name w:val="Default Paragraph Font"/>
     <w:uiPriority w:val="1"/>
     <w:semiHidden/>
     <w:unhideWhenUsed/>
   </w:style>
-  <w:style w:type="table" w:default="1" w:styleId="TableNormal">
+  <w:style w:type="table" w:styleId="TableNormal" w:default="1">
     <w:name w:val="Normal Table"/>
     <w:uiPriority w:val="99"/>
     <w:semiHidden/>
@@ -1206,7 +1211,7 @@
       </w:tblCellMar>
     </w:tblPr>
   </w:style>
-  <w:style w:type="numbering" w:default="1" w:styleId="NoList">
+  <w:style w:type="numbering" w:styleId="NoList" w:default="1">
     <w:name w:val="No List"/>
     <w:uiPriority w:val="99"/>
     <w:semiHidden/>
@@ -1262,7 +1267,7 @@
       <w:szCs w:val="20"/>
     </w:rPr>
   </w:style>
-  <w:style w:type="character" w:customStyle="1" w:styleId="FootnoteTextChar">
+  <w:style w:type="character" w:styleId="FootnoteTextChar" w:customStyle="1">
     <w:name w:val="Footnote Text Char"/>
     <w:basedOn w:val="DefaultParagraphFont"/>
     <w:link w:val="FootnoteText"/>
@@ -1283,7 +1288,7 @@
       <w:vertAlign w:val="superscript"/>
     </w:rPr>
   </w:style>
-  <w:style w:type="table" w:customStyle="1" w:styleId="a">
+  <w:style w:type="table" w:styleId="a" w:customStyle="1">
     <w:name w:val="a"/>
     <w:basedOn w:val="TableNormal"/>
     <w:rsid w:val="005B5FBD"/>
@@ -1301,7 +1306,7 @@
       </w:tblCellMar>
     </w:tblPr>
   </w:style>
-  <w:style w:type="table" w:customStyle="1" w:styleId="a0">
+  <w:style w:type="table" w:styleId="a0" w:customStyle="1">
     <w:name w:val="a0"/>
     <w:basedOn w:val="TableNormal"/>
     <w:rsid w:val="005B5FBD"/>
@@ -1336,7 +1341,7 @@
       <w:lang w:val="en"/>
     </w:rPr>
   </w:style>
-  <w:style w:type="character" w:customStyle="1" w:styleId="CommentTextChar">
+  <w:style w:type="character" w:styleId="CommentTextChar" w:customStyle="1">
     <w:name w:val="Comment Text Char"/>
     <w:basedOn w:val="DefaultParagraphFont"/>
     <w:link w:val="CommentText"/>
@@ -1379,7 +1384,7 @@
       <w:lang w:val="en"/>
     </w:rPr>
   </w:style>
-  <w:style w:type="character" w:customStyle="1" w:styleId="BalloonTextChar">
+  <w:style w:type="character" w:styleId="BalloonTextChar" w:customStyle="1">
     <w:name w:val="Balloon Text Char"/>
     <w:basedOn w:val="DefaultParagraphFont"/>
     <w:link w:val="BalloonText"/>
@@ -1447,7 +1452,7 @@
       <w:outlineLvl w:val="9"/>
     </w:pPr>
     <w:rPr>
-      <w:rFonts w:asciiTheme="majorHAnsi" w:eastAsiaTheme="majorEastAsia" w:hAnsiTheme="majorHAnsi" w:cstheme="majorBidi"/>
+      <w:rFonts w:asciiTheme="majorHAnsi" w:hAnsiTheme="majorHAnsi" w:eastAsiaTheme="majorEastAsia" w:cstheme="majorBidi"/>
       <w:b/>
       <w:bCs/>
       <w:color w:val="365F91" w:themeColor="accent1" w:themeShade="BF"/>
@@ -1650,7 +1655,7 @@
       <w:lang w:val="en"/>
     </w:rPr>
   </w:style>
-  <w:style w:type="character" w:customStyle="1" w:styleId="QuoteChar">
+  <w:style w:type="character" w:styleId="QuoteChar" w:customStyle="1">
     <w:name w:val="Quote Char"/>
     <w:basedOn w:val="DefaultParagraphFont"/>
     <w:link w:val="Quote"/>
@@ -1676,7 +1681,7 @@
       <w:lang w:val="en"/>
     </w:rPr>
   </w:style>
-  <w:style w:type="paragraph" w:customStyle="1" w:styleId="H3">
+  <w:style w:type="paragraph" w:styleId="H3" w:customStyle="1">
     <w:name w:val="H3"/>
     <w:basedOn w:val="Heading3"/>
     <w:qFormat/>
@@ -1705,7 +1710,7 @@
       <w:spacing w:val="5"/>
     </w:rPr>
   </w:style>
-  <w:style w:type="paragraph" w:customStyle="1" w:styleId="Thirdlevel">
+  <w:style w:type="paragraph" w:styleId="Thirdlevel" w:customStyle="1">
     <w:name w:val="Third level"/>
     <w:basedOn w:val="Heading3"/>
     <w:autoRedefine/>
@@ -1736,7 +1741,7 @@
       <w:bCs/>
     </w:rPr>
   </w:style>
-  <w:style w:type="character" w:customStyle="1" w:styleId="CommentSubjectChar">
+  <w:style w:type="character" w:styleId="CommentSubjectChar" w:customStyle="1">
     <w:name w:val="Comment Subject Char"/>
     <w:basedOn w:val="CommentTextChar"/>
     <w:link w:val="CommentSubject"/>
@@ -1769,7 +1774,7 @@
       <w:lang w:val="en"/>
     </w:rPr>
   </w:style>
-  <w:style w:type="character" w:customStyle="1" w:styleId="HeaderChar">
+  <w:style w:type="character" w:styleId="HeaderChar" w:customStyle="1">
     <w:name w:val="Header Char"/>
     <w:basedOn w:val="DefaultParagraphFont"/>
     <w:link w:val="Header"/>
@@ -1797,7 +1802,7 @@
       <w:lang w:val="en"/>
     </w:rPr>
   </w:style>
-  <w:style w:type="character" w:customStyle="1" w:styleId="FooterChar">
+  <w:style w:type="character" w:styleId="FooterChar" w:customStyle="1">
     <w:name w:val="Footer Char"/>
     <w:basedOn w:val="DefaultParagraphFont"/>
     <w:link w:val="Footer"/>
@@ -1817,13 +1822,13 @@
       <w:spacing w:before="100" w:beforeAutospacing="1" w:after="100" w:afterAutospacing="1" w:line="240" w:lineRule="auto"/>
     </w:pPr>
     <w:rPr>
-      <w:rFonts w:ascii="Times New Roman" w:eastAsia="Times New Roman" w:hAnsi="Times New Roman" w:cs="Times New Roman"/>
+      <w:rFonts w:ascii="Times New Roman" w:hAnsi="Times New Roman" w:eastAsia="Times New Roman" w:cs="Times New Roman"/>
       <w:sz w:val="24"/>
       <w:szCs w:val="24"/>
       <w:lang w:val="en-US"/>
     </w:rPr>
   </w:style>
-  <w:style w:type="paragraph" w:customStyle="1" w:styleId="Ttulo2">
+  <w:style w:type="paragraph" w:styleId="Ttulo2" w:customStyle="1">
     <w:name w:val="Título2"/>
     <w:basedOn w:val="Normal"/>
     <w:rsid w:val="00F232A7"/>
@@ -1837,14 +1842,14 @@
       <w:outlineLvl w:val="1"/>
     </w:pPr>
     <w:rPr>
-      <w:rFonts w:ascii="Times New Roman" w:eastAsia="Times New Roman" w:hAnsi="Times New Roman" w:cs="Times New Roman"/>
+      <w:rFonts w:ascii="Times New Roman" w:hAnsi="Times New Roman" w:eastAsia="Times New Roman" w:cs="Times New Roman"/>
       <w:kern w:val="3"/>
       <w:sz w:val="32"/>
       <w:szCs w:val="32"/>
       <w:lang w:val="en-US" w:eastAsia="pt-BR"/>
     </w:rPr>
   </w:style>
-  <w:style w:type="paragraph" w:customStyle="1" w:styleId="Ttulo3">
+  <w:style w:type="paragraph" w:styleId="Ttulo3" w:customStyle="1">
     <w:name w:val="Título3"/>
     <w:basedOn w:val="Normal"/>
     <w:rsid w:val="00F232A7"/>
@@ -1858,7 +1863,7 @@
       <w:outlineLvl w:val="2"/>
     </w:pPr>
     <w:rPr>
-      <w:rFonts w:ascii="Times New Roman" w:eastAsia="Times New Roman" w:hAnsi="Times New Roman" w:cs="Times New Roman"/>
+      <w:rFonts w:ascii="Times New Roman" w:hAnsi="Times New Roman" w:eastAsia="Times New Roman" w:cs="Times New Roman"/>
       <w:color w:val="434343"/>
       <w:kern w:val="3"/>
       <w:sz w:val="28"/>
@@ -1866,11 +1871,11 @@
       <w:lang w:val="en-US" w:eastAsia="pt-BR"/>
     </w:rPr>
   </w:style>
-  <w:style w:type="character" w:customStyle="1" w:styleId="Fontepargpadro">
+  <w:style w:type="character" w:styleId="Fontepargpadro" w:customStyle="1">
     <w:name w:val="Fonteparág.padrão"/>
     <w:rsid w:val="00F232A7"/>
   </w:style>
-  <w:style w:type="paragraph" w:customStyle="1" w:styleId="Ttulo1">
+  <w:style w:type="paragraph" w:styleId="Ttulo1" w:customStyle="1">
     <w:name w:val="Título1"/>
     <w:basedOn w:val="Normal"/>
     <w:rsid w:val="00F232A7"/>
@@ -1884,14 +1889,14 @@
       <w:outlineLvl w:val="0"/>
     </w:pPr>
     <w:rPr>
-      <w:rFonts w:ascii="Times New Roman" w:eastAsia="Times New Roman" w:hAnsi="Times New Roman" w:cs="Times New Roman"/>
+      <w:rFonts w:ascii="Times New Roman" w:hAnsi="Times New Roman" w:eastAsia="Times New Roman" w:cs="Times New Roman"/>
       <w:kern w:val="3"/>
       <w:sz w:val="40"/>
       <w:szCs w:val="40"/>
       <w:lang w:val="en-US" w:eastAsia="pt-BR"/>
     </w:rPr>
   </w:style>
-  <w:style w:type="character" w:customStyle="1" w:styleId="Internetlink">
+  <w:style w:type="character" w:styleId="Internetlink" w:customStyle="1">
     <w:name w:val="Internet link"/>
     <w:basedOn w:val="Fontepargpadro"/>
     <w:rsid w:val="00F232A7"/>
@@ -1900,7 +1905,7 @@
       <w:u w:val="single"/>
     </w:rPr>
   </w:style>
-  <w:style w:type="numbering" w:customStyle="1" w:styleId="LS4">
+  <w:style w:type="numbering" w:styleId="LS4" w:customStyle="1">
     <w:name w:val="LS4"/>
     <w:basedOn w:val="NoList"/>
     <w:rsid w:val="00F232A7"/>
@@ -1910,7 +1915,7 @@
       </w:numPr>
     </w:pPr>
   </w:style>
-  <w:style w:type="numbering" w:customStyle="1" w:styleId="LS5">
+  <w:style w:type="numbering" w:styleId="LS5" w:customStyle="1">
     <w:name w:val="LS5"/>
     <w:basedOn w:val="NoList"/>
     <w:rsid w:val="00F232A7"/>
@@ -1920,7 +1925,7 @@
       </w:numPr>
     </w:pPr>
   </w:style>
-  <w:style w:type="paragraph" w:customStyle="1" w:styleId="Subttulo1">
+  <w:style w:type="paragraph" w:styleId="Subttulo1" w:customStyle="1">
     <w:name w:val="Subtítulo1"/>
     <w:basedOn w:val="Normal"/>
     <w:link w:val="SubtitleChar"/>
@@ -1931,7 +1936,7 @@
       <w:jc w:val="both"/>
     </w:pPr>
     <w:rPr>
-      <w:rFonts w:ascii="Times New Roman" w:eastAsia="Times New Roman" w:hAnsi="Times New Roman" w:cs="Times New Roman"/>
+      <w:rFonts w:ascii="Times New Roman" w:hAnsi="Times New Roman" w:eastAsia="Times New Roman" w:cs="Times New Roman"/>
       <w:i/>
       <w:iCs/>
       <w:sz w:val="20"/>
@@ -1939,13 +1944,13 @@
       <w:lang w:val="en-US"/>
     </w:rPr>
   </w:style>
-  <w:style w:type="character" w:customStyle="1" w:styleId="SubtitleChar">
+  <w:style w:type="character" w:styleId="SubtitleChar" w:customStyle="1">
     <w:name w:val="Subtitle Char"/>
     <w:basedOn w:val="DefaultParagraphFont"/>
     <w:link w:val="Subttulo1"/>
     <w:rsid w:val="00F232A7"/>
     <w:rPr>
-      <w:rFonts w:ascii="Times New Roman" w:eastAsia="Times New Roman" w:hAnsi="Times New Roman" w:cs="Times New Roman"/>
+      <w:rFonts w:ascii="Times New Roman" w:hAnsi="Times New Roman" w:eastAsia="Times New Roman" w:cs="Times New Roman"/>
       <w:i/>
       <w:iCs/>
       <w:sz w:val="20"/>
@@ -1965,13 +1970,13 @@
       <w:spacing w:line="240" w:lineRule="auto"/>
     </w:pPr>
     <w:rPr>
-      <w:rFonts w:ascii="Times New Roman" w:eastAsia="Times New Roman" w:hAnsi="Times New Roman" w:cs="Times New Roman"/>
+      <w:rFonts w:ascii="Times New Roman" w:hAnsi="Times New Roman" w:eastAsia="Times New Roman" w:cs="Times New Roman"/>
       <w:sz w:val="20"/>
       <w:szCs w:val="20"/>
       <w:lang w:val="en-US"/>
     </w:rPr>
   </w:style>
-  <w:style w:type="character" w:customStyle="1" w:styleId="EndnoteTextChar">
+  <w:style w:type="character" w:styleId="EndnoteTextChar" w:customStyle="1">
     <w:name w:val="Endnote Text Char"/>
     <w:basedOn w:val="DefaultParagraphFont"/>
     <w:link w:val="EndnoteText"/>
@@ -1979,7 +1984,7 @@
     <w:semiHidden/>
     <w:rsid w:val="003E2789"/>
     <w:rPr>
-      <w:rFonts w:ascii="Times New Roman" w:eastAsia="Times New Roman" w:hAnsi="Times New Roman" w:cs="Times New Roman"/>
+      <w:rFonts w:ascii="Times New Roman" w:hAnsi="Times New Roman" w:eastAsia="Times New Roman" w:cs="Times New Roman"/>
       <w:sz w:val="20"/>
       <w:szCs w:val="20"/>
       <w:lang w:val="en-US"/>
@@ -2008,7 +2013,7 @@
       <w:ind w:left="720" w:hanging="720"/>
     </w:pPr>
   </w:style>
-  <w:style w:type="character" w:customStyle="1" w:styleId="tlid-translation">
+  <w:style w:type="character" w:styleId="tlid-translation" w:customStyle="1">
     <w:name w:val="tlid-translation"/>
     <w:basedOn w:val="DefaultParagraphFont"/>
     <w:rsid w:val="0074028B"/>
@@ -2032,12 +2037,12 @@
     <w:unhideWhenUsed/>
     <w:rsid w:val="00B2252B"/>
   </w:style>
-  <w:style w:type="character" w:customStyle="1" w:styleId="sc-kafwex">
+  <w:style w:type="character" w:styleId="sc-kafwex" w:customStyle="1">
     <w:name w:val="sc-kafwex"/>
     <w:basedOn w:val="DefaultParagraphFont"/>
     <w:rsid w:val="00630AF7"/>
   </w:style>
-  <w:style w:type="character" w:customStyle="1" w:styleId="TitleChar">
+  <w:style w:type="character" w:styleId="TitleChar" w:customStyle="1">
     <w:name w:val="Title Char"/>
     <w:basedOn w:val="DefaultParagraphFont"/>
     <w:link w:val="Title"/>
@@ -2057,7 +2062,7 @@
     <w:unhideWhenUsed/>
     <w:rsid w:val="00304D82"/>
   </w:style>
-  <w:style w:type="paragraph" w:customStyle="1" w:styleId="Default">
+  <w:style w:type="paragraph" w:styleId="Default" w:customStyle="1">
     <w:name w:val="Default"/>
     <w:rsid w:val="006074F7"/>
     <w:pPr>
@@ -2067,7 +2072,7 @@
       <w:spacing w:line="240" w:lineRule="auto"/>
     </w:pPr>
     <w:rPr>
-      <w:rFonts w:ascii="Times New Roman" w:eastAsia="Times New Roman" w:hAnsi="Times New Roman" w:cs="Times New Roman"/>
+      <w:rFonts w:ascii="Times New Roman" w:hAnsi="Times New Roman" w:eastAsia="Times New Roman" w:cs="Times New Roman"/>
       <w:color w:val="000000"/>
       <w:sz w:val="24"/>
       <w:szCs w:val="24"/>
@@ -2115,13 +2120,13 @@
       <w:spacing w:line="240" w:lineRule="auto"/>
     </w:pPr>
     <w:rPr>
-      <w:rFonts w:ascii="Courier New" w:eastAsia="Times New Roman" w:hAnsi="Courier New" w:cs="Courier New"/>
+      <w:rFonts w:ascii="Courier New" w:hAnsi="Courier New" w:eastAsia="Times New Roman" w:cs="Courier New"/>
       <w:sz w:val="20"/>
       <w:szCs w:val="20"/>
       <w:lang w:val="en-US"/>
     </w:rPr>
   </w:style>
-  <w:style w:type="character" w:customStyle="1" w:styleId="HTMLPreformattedChar">
+  <w:style w:type="character" w:styleId="HTMLPreformattedChar" w:customStyle="1">
     <w:name w:val="HTML Preformatted Char"/>
     <w:basedOn w:val="DefaultParagraphFont"/>
     <w:link w:val="HTMLPreformatted"/>
@@ -2129,7 +2134,7 @@
     <w:semiHidden/>
     <w:rsid w:val="00DE276D"/>
     <w:rPr>
-      <w:rFonts w:ascii="Courier New" w:eastAsia="Times New Roman" w:hAnsi="Courier New" w:cs="Courier New"/>
+      <w:rFonts w:ascii="Courier New" w:hAnsi="Courier New" w:eastAsia="Times New Roman" w:cs="Courier New"/>
       <w:sz w:val="20"/>
       <w:szCs w:val="20"/>
       <w:lang w:val="en-US"/>
@@ -2142,12 +2147,12 @@
     <w:unhideWhenUsed/>
     <w:rsid w:val="00DE276D"/>
     <w:rPr>
-      <w:rFonts w:ascii="Courier New" w:eastAsia="Times New Roman" w:hAnsi="Courier New" w:cs="Courier New"/>
+      <w:rFonts w:ascii="Courier New" w:hAnsi="Courier New" w:eastAsia="Times New Roman" w:cs="Courier New"/>
       <w:sz w:val="20"/>
       <w:szCs w:val="20"/>
     </w:rPr>
   </w:style>
-  <w:style w:type="character" w:customStyle="1" w:styleId="Heading2Char">
+  <w:style w:type="character" w:styleId="Heading2Char" w:customStyle="1">
     <w:name w:val="Heading 2 Char"/>
     <w:basedOn w:val="DefaultParagraphFont"/>
     <w:link w:val="Heading2"/>
@@ -2158,7 +2163,7 @@
       <w:szCs w:val="32"/>
     </w:rPr>
   </w:style>
-  <w:style w:type="character" w:customStyle="1" w:styleId="Heading1Char">
+  <w:style w:type="character" w:styleId="Heading1Char" w:customStyle="1">
     <w:name w:val="Heading 1 Char"/>
     <w:basedOn w:val="DefaultParagraphFont"/>
     <w:link w:val="Heading1"/>

</xml_diff>